<commit_message>
CAMBIO EN LA PORTADA
CAMBIOS
</commit_message>
<xml_diff>
--- a/PRIMER BORRADOR-4ta REVISION.docx
+++ b/PRIMER BORRADOR-4ta REVISION.docx
@@ -186,6 +186,17 @@
           <w:szCs w:val="24"/>
           <w:lang w:val="es-ES_tradnl"/>
         </w:rPr>
+        <w:t xml:space="preserve">CARRERA DE </w:t>
+      </w:r>
+      <w:bookmarkStart w:id="0" w:name="_GoBack"/>
+      <w:bookmarkEnd w:id="0"/>
+      <w:r>
+        <w:rPr>
+          <w:rFonts w:ascii="Times New Roman" w:hAnsi="Times New Roman" w:cs="Times New Roman"/>
+          <w:sz w:val="24"/>
+          <w:szCs w:val="24"/>
+          <w:lang w:val="es-ES_tradnl"/>
+        </w:rPr>
         <w:t>INGENIERÍA EN SISTEMAS Y COMPUTACIÓN</w:t>
       </w:r>
     </w:p>
@@ -402,8 +413,8 @@
       <w:pPr>
         <w:pStyle w:val="Ttulo1"/>
       </w:pPr>
-      <w:bookmarkStart w:id="0" w:name="_Toc357768165"/>
-      <w:bookmarkStart w:id="1" w:name="_Toc357768447"/>
+      <w:bookmarkStart w:id="1" w:name="_Toc357768165"/>
+      <w:bookmarkStart w:id="2" w:name="_Toc357768447"/>
       <w:r>
         <w:rPr>
           <w:lang w:val="es-ES_tradnl"/>
@@ -413,8 +424,8 @@
       <w:r>
         <w:t>LECTIVO</w:t>
       </w:r>
-      <w:bookmarkEnd w:id="0"/>
       <w:bookmarkEnd w:id="1"/>
+      <w:bookmarkEnd w:id="2"/>
     </w:p>
     <w:p>
       <w:pPr>
@@ -479,12 +490,12 @@
         <w:pStyle w:val="Ttulo1"/>
         <w:jc w:val="left"/>
       </w:pPr>
-      <w:bookmarkStart w:id="2" w:name="_Toc357768448"/>
+      <w:bookmarkStart w:id="3" w:name="_Toc357768448"/>
       <w:r>
         <w:lastRenderedPageBreak/>
         <w:t>FICHA TÉCNICA:</w:t>
       </w:r>
-      <w:bookmarkEnd w:id="2"/>
+      <w:bookmarkEnd w:id="3"/>
     </w:p>
     <w:p>
       <w:pPr>
@@ -1029,7 +1040,7 @@
         </w:rPr>
       </w:pPr>
     </w:p>
-    <w:bookmarkStart w:id="3" w:name="_Toc357768166" w:displacedByCustomXml="next"/>
+    <w:bookmarkStart w:id="4" w:name="_Toc357768166" w:displacedByCustomXml="next"/>
     <w:sdt>
       <w:sdtPr>
         <w:rPr>
@@ -1047,6 +1058,7 @@
           <w:docPartUnique/>
         </w:docPartObj>
       </w:sdtPr>
+      <w:sdtEndPr/>
       <w:sdtContent>
         <w:p>
           <w:pPr>
@@ -4377,7 +4389,7 @@
         </w:p>
       </w:sdtContent>
     </w:sdt>
-    <w:bookmarkStart w:id="4" w:name="_Toc357768449" w:displacedByCustomXml="prev"/>
+    <w:bookmarkStart w:id="5" w:name="_Toc357768449" w:displacedByCustomXml="prev"/>
     <w:p>
       <w:pPr>
         <w:pStyle w:val="Ttulo1"/>
@@ -4385,8 +4397,8 @@
       <w:r>
         <w:t>CAPITULO I</w:t>
       </w:r>
-      <w:bookmarkEnd w:id="3"/>
       <w:bookmarkEnd w:id="4"/>
+      <w:bookmarkEnd w:id="5"/>
     </w:p>
     <w:p>
       <w:pPr>
@@ -4409,8 +4421,8 @@
           <w:lang w:val="es-ES"/>
         </w:rPr>
       </w:pPr>
-      <w:bookmarkStart w:id="5" w:name="_Toc357768167"/>
-      <w:bookmarkStart w:id="6" w:name="_Toc357768450"/>
+      <w:bookmarkStart w:id="6" w:name="_Toc357768167"/>
+      <w:bookmarkStart w:id="7" w:name="_Toc357768450"/>
       <w:r>
         <w:rPr>
           <w:lang w:val="es-ES"/>
@@ -4424,8 +4436,8 @@
         <w:tab/>
         <w:t>MARCO REFERENCIAL</w:t>
       </w:r>
-      <w:bookmarkEnd w:id="5"/>
       <w:bookmarkEnd w:id="6"/>
+      <w:bookmarkEnd w:id="7"/>
     </w:p>
     <w:p>
       <w:pPr>
@@ -4434,8 +4446,8 @@
           <w:lang w:val="es-ES"/>
         </w:rPr>
       </w:pPr>
-      <w:bookmarkStart w:id="7" w:name="_Toc357768168"/>
-      <w:bookmarkStart w:id="8" w:name="_Toc357768451"/>
+      <w:bookmarkStart w:id="8" w:name="_Toc357768168"/>
+      <w:bookmarkStart w:id="9" w:name="_Toc357768451"/>
       <w:r>
         <w:rPr>
           <w:lang w:val="es-EC"/>
@@ -4454,8 +4466,8 @@
         </w:rPr>
         <w:t>PROBLEMATIZACIÓN</w:t>
       </w:r>
-      <w:bookmarkEnd w:id="7"/>
       <w:bookmarkEnd w:id="8"/>
+      <w:bookmarkEnd w:id="9"/>
     </w:p>
     <w:p>
       <w:pPr>
@@ -5785,16 +5797,16 @@
           <w:lang w:val="es-EC"/>
         </w:rPr>
       </w:pPr>
-      <w:bookmarkStart w:id="9" w:name="_Toc357768169"/>
-      <w:bookmarkStart w:id="10" w:name="_Toc357768452"/>
+      <w:bookmarkStart w:id="10" w:name="_Toc357768169"/>
+      <w:bookmarkStart w:id="11" w:name="_Toc357768452"/>
       <w:r>
         <w:rPr>
           <w:lang w:val="es-EC"/>
         </w:rPr>
         <w:t>1.2. FORMULACIÓN DEL PROBLEMA</w:t>
       </w:r>
-      <w:bookmarkEnd w:id="9"/>
       <w:bookmarkEnd w:id="10"/>
+      <w:bookmarkEnd w:id="11"/>
     </w:p>
     <w:p>
       <w:pPr>
@@ -5836,25 +5848,7 @@
           <w:sz w:val="24"/>
           <w:szCs w:val="24"/>
         </w:rPr>
-        <w:t xml:space="preserve">un </w:t>
-      </w:r>
-      <w:proofErr w:type="spellStart"/>
-      <w:r>
-        <w:rPr>
-          <w:rFonts w:ascii="Times New Roman" w:hAnsi="Times New Roman" w:cs="Times New Roman"/>
-          <w:sz w:val="24"/>
-          <w:szCs w:val="24"/>
-        </w:rPr>
-        <w:t>Geoportal</w:t>
-      </w:r>
-      <w:proofErr w:type="spellEnd"/>
-      <w:r>
-        <w:rPr>
-          <w:rFonts w:ascii="Times New Roman" w:hAnsi="Times New Roman" w:cs="Times New Roman"/>
-          <w:sz w:val="24"/>
-          <w:szCs w:val="24"/>
-        </w:rPr>
-        <w:t xml:space="preserve"> utilizando </w:t>
+        <w:t xml:space="preserve">un Geoportal utilizando </w:t>
       </w:r>
       <w:r>
         <w:rPr>
@@ -6058,16 +6052,16 @@
           <w:lang w:val="es-EC"/>
         </w:rPr>
       </w:pPr>
-      <w:bookmarkStart w:id="11" w:name="_Toc357768170"/>
-      <w:bookmarkStart w:id="12" w:name="_Toc357768453"/>
+      <w:bookmarkStart w:id="12" w:name="_Toc357768170"/>
+      <w:bookmarkStart w:id="13" w:name="_Toc357768453"/>
       <w:r>
         <w:rPr>
           <w:lang w:val="es-EC"/>
         </w:rPr>
         <w:t>1.3. OBJETIVOS</w:t>
       </w:r>
-      <w:bookmarkEnd w:id="11"/>
       <w:bookmarkEnd w:id="12"/>
+      <w:bookmarkEnd w:id="13"/>
     </w:p>
     <w:p>
       <w:pPr>
@@ -6352,7 +6346,6 @@
         </w:rPr>
         <w:t xml:space="preserve">el </w:t>
       </w:r>
-      <w:proofErr w:type="spellStart"/>
       <w:r>
         <w:rPr>
           <w:rFonts w:ascii="Times New Roman" w:hAnsi="Times New Roman" w:cs="Times New Roman"/>
@@ -6361,22 +6354,13 @@
         </w:rPr>
         <w:t>Geoportal</w:t>
       </w:r>
-      <w:proofErr w:type="spellEnd"/>
-      <w:r>
-        <w:rPr>
-          <w:rFonts w:ascii="Times New Roman" w:hAnsi="Times New Roman" w:cs="Times New Roman"/>
-          <w:sz w:val="24"/>
-          <w:szCs w:val="24"/>
-        </w:rPr>
-        <w:t xml:space="preserve"> </w:t>
-      </w:r>
-      <w:r>
-        <w:rPr>
-          <w:rFonts w:ascii="Times New Roman" w:hAnsi="Times New Roman" w:cs="Times New Roman"/>
-          <w:sz w:val="24"/>
-          <w:szCs w:val="24"/>
-        </w:rPr>
-        <w:t>del CONAGOPARE</w:t>
+      <w:r>
+        <w:rPr>
+          <w:rFonts w:ascii="Times New Roman" w:hAnsi="Times New Roman" w:cs="Times New Roman"/>
+          <w:sz w:val="24"/>
+          <w:szCs w:val="24"/>
+        </w:rPr>
+        <w:t xml:space="preserve"> del CONAGOPARE</w:t>
       </w:r>
       <w:r>
         <w:rPr>
@@ -6437,16 +6421,7 @@
           <w:sz w:val="24"/>
           <w:szCs w:val="24"/>
         </w:rPr>
-        <w:t xml:space="preserve"> de Mapas Geoespaciales desde Plataforma propietaria a la plataforma libre del nuevo </w:t>
-      </w:r>
-      <w:proofErr w:type="spellStart"/>
-      <w:r>
-        <w:rPr>
-          <w:rFonts w:ascii="Times New Roman" w:hAnsi="Times New Roman" w:cs="Times New Roman"/>
-          <w:sz w:val="24"/>
-          <w:szCs w:val="24"/>
-        </w:rPr>
-        <w:t>Ge</w:t>
+        <w:t xml:space="preserve"> de Mapas Geoespaciales desde Plataforma propietaria a la plataforma libre del nuevo Ge</w:t>
       </w:r>
       <w:r>
         <w:rPr>
@@ -6462,16 +6437,7 @@
           <w:sz w:val="24"/>
           <w:szCs w:val="24"/>
         </w:rPr>
-        <w:t>portal</w:t>
-      </w:r>
-      <w:proofErr w:type="spellEnd"/>
-      <w:r>
-        <w:rPr>
-          <w:rFonts w:ascii="Times New Roman" w:hAnsi="Times New Roman" w:cs="Times New Roman"/>
-          <w:sz w:val="24"/>
-          <w:szCs w:val="24"/>
-        </w:rPr>
-        <w:t xml:space="preserve"> implementado</w:t>
+        <w:t>portal implementado</w:t>
       </w:r>
     </w:p>
     <w:p>
@@ -6496,8 +6462,8 @@
           <w:lang w:val="es-EC"/>
         </w:rPr>
       </w:pPr>
-      <w:bookmarkStart w:id="13" w:name="_Toc357768171"/>
-      <w:bookmarkStart w:id="14" w:name="_Toc357768454"/>
+      <w:bookmarkStart w:id="14" w:name="_Toc357768171"/>
+      <w:bookmarkStart w:id="15" w:name="_Toc357768454"/>
       <w:r>
         <w:rPr>
           <w:lang w:val="es-EC"/>
@@ -6516,8 +6482,8 @@
         </w:rPr>
         <w:t xml:space="preserve"> JUSTIFICACIÓN</w:t>
       </w:r>
-      <w:bookmarkEnd w:id="13"/>
       <w:bookmarkEnd w:id="14"/>
+      <w:bookmarkEnd w:id="15"/>
     </w:p>
     <w:p>
       <w:pPr>
@@ -6556,52 +6522,7 @@
           <w:szCs w:val="24"/>
           <w:lang w:val="es-ES_tradnl"/>
         </w:rPr>
-        <w:t xml:space="preserve">El desarrollo de este tema de tesis, permitirá a su autor </w:t>
-      </w:r>
-      <w:r>
-        <w:rPr>
-          <w:rFonts w:ascii="Times New Roman" w:hAnsi="Times New Roman" w:cs="Times New Roman"/>
-          <w:sz w:val="24"/>
-          <w:szCs w:val="24"/>
-          <w:lang w:val="es-ES_tradnl"/>
-        </w:rPr>
-        <w:t xml:space="preserve">constituir su perfil profesional en actividades </w:t>
-      </w:r>
-      <w:r>
-        <w:rPr>
-          <w:rFonts w:ascii="Times New Roman" w:hAnsi="Times New Roman" w:cs="Times New Roman"/>
-          <w:sz w:val="24"/>
-          <w:szCs w:val="24"/>
-          <w:lang w:val="es-ES_tradnl"/>
-        </w:rPr>
-        <w:t xml:space="preserve">relacionadas con </w:t>
-      </w:r>
-      <w:r>
-        <w:rPr>
-          <w:rFonts w:ascii="Times New Roman" w:hAnsi="Times New Roman" w:cs="Times New Roman"/>
-          <w:sz w:val="24"/>
-          <w:szCs w:val="24"/>
-          <w:lang w:val="es-ES_tradnl"/>
-        </w:rPr>
-        <w:t xml:space="preserve"> Desarrollo de sistemas de información gerencial para la toma de decisiones</w:t>
-      </w:r>
-      <w:r>
-        <w:rPr>
-          <w:rFonts w:ascii="Times New Roman" w:hAnsi="Times New Roman" w:cs="Times New Roman"/>
-          <w:sz w:val="24"/>
-          <w:szCs w:val="24"/>
-          <w:lang w:val="es-ES_tradnl"/>
-        </w:rPr>
-        <w:t xml:space="preserve">, </w:t>
-      </w:r>
-      <w:r>
-        <w:rPr>
-          <w:rFonts w:ascii="Times New Roman" w:hAnsi="Times New Roman" w:cs="Times New Roman"/>
-          <w:sz w:val="24"/>
-          <w:szCs w:val="24"/>
-          <w:lang w:val="es-ES_tradnl"/>
-        </w:rPr>
-        <w:t>articulando de esta manera con los objetivos 10 y 11 del Plan Nacional del Buen Vivir, respectivamente referentes al Impulso a  la transformación de la matriz productiva y al Aseguramiento de la soberanía y eficiencia de los sectores estratégicos para la transformación industrial y tecnológica</w:t>
+        <w:t>El desarrollo de este tema de tesis, permitirá a su autor constituir su perfil profesional en actividades relacionadas con  Desarrollo de sistemas de información gerencial para la toma de decisiones, articulando de esta manera con los objetivos 10 y 11 del Plan Nacional del Buen Vivir, respectivamente referentes al Impulso a  la transformación de la matriz productiva y al Aseguramiento de la soberanía y eficiencia de los sectores estratégicos para la transformación industrial y tecnológica</w:t>
       </w:r>
       <w:r>
         <w:rPr>
@@ -6940,14 +6861,14 @@
       <w:pPr>
         <w:pStyle w:val="Ttulo1"/>
       </w:pPr>
-      <w:bookmarkStart w:id="15" w:name="_Toc357768172"/>
-      <w:bookmarkStart w:id="16" w:name="_Toc357768455"/>
+      <w:bookmarkStart w:id="16" w:name="_Toc357768172"/>
+      <w:bookmarkStart w:id="17" w:name="_Toc357768455"/>
       <w:r>
         <w:lastRenderedPageBreak/>
         <w:t>CAPÍTULO II</w:t>
       </w:r>
-      <w:bookmarkEnd w:id="15"/>
       <w:bookmarkEnd w:id="16"/>
+      <w:bookmarkEnd w:id="17"/>
     </w:p>
     <w:p>
       <w:pPr>
@@ -6975,8 +6896,8 @@
           <w:lang w:val="es-ES_tradnl"/>
         </w:rPr>
       </w:pPr>
-      <w:bookmarkStart w:id="17" w:name="_Toc357768173"/>
-      <w:bookmarkStart w:id="18" w:name="_Toc357768456"/>
+      <w:bookmarkStart w:id="18" w:name="_Toc357768173"/>
+      <w:bookmarkStart w:id="19" w:name="_Toc357768456"/>
       <w:r>
         <w:rPr>
           <w:lang w:val="es-ES_tradnl"/>
@@ -6990,8 +6911,8 @@
         <w:tab/>
         <w:t>MARCO TEÓRICO</w:t>
       </w:r>
-      <w:bookmarkEnd w:id="17"/>
       <w:bookmarkEnd w:id="18"/>
+      <w:bookmarkEnd w:id="19"/>
     </w:p>
     <w:p>
       <w:pPr>
@@ -7237,8 +7158,8 @@
           <w:lang w:val="es-EC"/>
         </w:rPr>
       </w:pPr>
-      <w:bookmarkStart w:id="19" w:name="_Toc357768174"/>
-      <w:bookmarkStart w:id="20" w:name="_Toc357768457"/>
+      <w:bookmarkStart w:id="20" w:name="_Toc357768174"/>
+      <w:bookmarkStart w:id="21" w:name="_Toc357768457"/>
       <w:r>
         <w:rPr>
           <w:rFonts w:eastAsia="Times New Roman"/>
@@ -7246,8 +7167,8 @@
         </w:rPr>
         <w:t>2.2.   FUNDAMENTACIÓN TEÓRICA</w:t>
       </w:r>
-      <w:bookmarkEnd w:id="19"/>
       <w:bookmarkEnd w:id="20"/>
+      <w:bookmarkEnd w:id="21"/>
     </w:p>
     <w:p>
       <w:pPr>
@@ -8135,7 +8056,7 @@
           <w:lang w:val="es-ES"/>
         </w:rPr>
       </w:pPr>
-      <w:bookmarkStart w:id="21" w:name="_Toc372137124"/>
+      <w:bookmarkStart w:id="22" w:name="_Toc372137124"/>
       <w:r>
         <w:rPr>
           <w:rFonts w:ascii="Times New Roman" w:hAnsi="Times New Roman" w:cs="Times New Roman"/>
@@ -8199,7 +8120,7 @@
         </w:rPr>
         <w:t>PostgreSQL</w:t>
       </w:r>
-      <w:bookmarkEnd w:id="21"/>
+      <w:bookmarkEnd w:id="22"/>
     </w:p>
     <w:p>
       <w:pPr>
@@ -9922,27 +9843,7 @@
           <w:szCs w:val="24"/>
           <w:lang w:val="es-ES"/>
         </w:rPr>
-        <w:t xml:space="preserve">Combinando una alta experiencia en desarrollo tecnológico, demostradas, capacidades en diseño e ingeniería de interacción y un enfoque territorial altamente capaces de plantear una solución Web </w:t>
-      </w:r>
-      <w:proofErr w:type="gramStart"/>
-      <w:r>
-        <w:rPr>
-          <w:rFonts w:ascii="Times New Roman" w:hAnsi="Times New Roman" w:cs="Times New Roman"/>
-          <w:sz w:val="24"/>
-          <w:szCs w:val="24"/>
-          <w:lang w:val="es-ES"/>
-        </w:rPr>
-        <w:t>innovadora</w:t>
-      </w:r>
-      <w:proofErr w:type="gramEnd"/>
-      <w:r>
-        <w:rPr>
-          <w:rFonts w:ascii="Times New Roman" w:hAnsi="Times New Roman" w:cs="Times New Roman"/>
-          <w:sz w:val="24"/>
-          <w:szCs w:val="24"/>
-          <w:lang w:val="es-ES"/>
-        </w:rPr>
-        <w:t>, prolongable y eficiente.</w:t>
+        <w:t>Combinando una alta experiencia en desarrollo tecnológico, demostradas, capacidades en diseño e ingeniería de interacción y un enfoque territorial altamente capaces de plantear una solución Web innovadora, prolongable y eficiente.</w:t>
       </w:r>
     </w:p>
     <w:p>
@@ -10038,7 +9939,7 @@
           <w:lang w:val="es-ES"/>
         </w:rPr>
       </w:pPr>
-      <w:bookmarkStart w:id="22" w:name="_Toc372137128"/>
+      <w:bookmarkStart w:id="23" w:name="_Toc372137128"/>
     </w:p>
     <w:p>
       <w:pPr>
@@ -10094,7 +9995,7 @@
         </w:rPr>
         <w:t>Mapserver</w:t>
       </w:r>
-      <w:bookmarkEnd w:id="22"/>
+      <w:bookmarkEnd w:id="23"/>
       <w:proofErr w:type="spellEnd"/>
     </w:p>
     <w:p>
@@ -13594,8 +13495,8 @@
           <w:lang w:eastAsia="es-ES"/>
         </w:rPr>
       </w:pPr>
-      <w:bookmarkStart w:id="23" w:name="_Toc357768176"/>
-      <w:bookmarkStart w:id="24" w:name="_Toc357768459"/>
+      <w:bookmarkStart w:id="24" w:name="_Toc357768176"/>
+      <w:bookmarkStart w:id="25" w:name="_Toc357768459"/>
       <w:r>
         <w:rPr>
           <w:rFonts w:asciiTheme="majorHAnsi" w:eastAsiaTheme="majorEastAsia" w:hAnsiTheme="majorHAnsi" w:cstheme="majorBidi"/>
@@ -13608,8 +13509,8 @@
         <w:lastRenderedPageBreak/>
         <w:t>2.4. SISTEMA DE HIPÓTESIS</w:t>
       </w:r>
-      <w:bookmarkEnd w:id="23"/>
       <w:bookmarkEnd w:id="24"/>
+      <w:bookmarkEnd w:id="25"/>
     </w:p>
     <w:p>
       <w:pPr>
@@ -13870,16 +13771,16 @@
           <w:lang w:val="es-EC"/>
         </w:rPr>
       </w:pPr>
-      <w:bookmarkStart w:id="25" w:name="_Toc357768177"/>
-      <w:bookmarkStart w:id="26" w:name="_Toc357768460"/>
+      <w:bookmarkStart w:id="26" w:name="_Toc357768177"/>
+      <w:bookmarkStart w:id="27" w:name="_Toc357768460"/>
       <w:r>
         <w:rPr>
           <w:lang w:val="es-EC"/>
         </w:rPr>
         <w:t>2.5. VARIABLES</w:t>
       </w:r>
-      <w:bookmarkEnd w:id="25"/>
       <w:bookmarkEnd w:id="26"/>
+      <w:bookmarkEnd w:id="27"/>
     </w:p>
     <w:p>
       <w:pPr>
@@ -13939,8 +13840,8 @@
           <w:lang w:val="es-EC" w:eastAsia="en-US"/>
         </w:rPr>
       </w:pPr>
-      <w:bookmarkStart w:id="27" w:name="_Toc357768178"/>
-      <w:bookmarkStart w:id="28" w:name="_Toc357768461"/>
+      <w:bookmarkStart w:id="28" w:name="_Toc357768178"/>
+      <w:bookmarkStart w:id="29" w:name="_Toc357768461"/>
       <w:r>
         <w:rPr>
           <w:rFonts w:asciiTheme="minorHAnsi" w:eastAsiaTheme="minorHAnsi" w:hAnsiTheme="minorHAnsi" w:cstheme="minorBidi"/>
@@ -13961,10 +13862,12 @@
           <w:szCs w:val="22"/>
           <w:lang w:val="es-EC" w:eastAsia="en-US"/>
         </w:rPr>
-        <w:t xml:space="preserve">so aceptable de los servicios de WMS y WFS del </w:t>
-      </w:r>
-      <w:proofErr w:type="spellStart"/>
-      <w:r>
+        <w:t xml:space="preserve">so aceptable de los servicios de WMS y WFS del Geoportal implementado del CONAGOPARE </w:t>
+      </w:r>
+    </w:p>
+    <w:p>
+      <w:pPr>
+        <w:pStyle w:val="Ttulo3"/>
         <w:rPr>
           <w:rFonts w:asciiTheme="minorHAnsi" w:eastAsiaTheme="minorHAnsi" w:hAnsiTheme="minorHAnsi" w:cstheme="minorBidi"/>
           <w:b w:val="0"/>
@@ -13973,38 +13876,12 @@
           <w:szCs w:val="22"/>
           <w:lang w:val="es-EC" w:eastAsia="en-US"/>
         </w:rPr>
-        <w:t>Geoportal</w:t>
-      </w:r>
-      <w:proofErr w:type="spellEnd"/>
-      <w:r>
-        <w:rPr>
-          <w:rFonts w:asciiTheme="minorHAnsi" w:eastAsiaTheme="minorHAnsi" w:hAnsiTheme="minorHAnsi" w:cstheme="minorBidi"/>
-          <w:b w:val="0"/>
-          <w:bCs w:val="0"/>
-          <w:sz w:val="22"/>
-          <w:szCs w:val="22"/>
-          <w:lang w:val="es-EC" w:eastAsia="en-US"/>
-        </w:rPr>
-        <w:t xml:space="preserve"> implementado del CONAGOPARE </w:t>
-      </w:r>
+      </w:pPr>
     </w:p>
     <w:p>
       <w:pPr>
         <w:pStyle w:val="Ttulo3"/>
         <w:rPr>
-          <w:rFonts w:asciiTheme="minorHAnsi" w:eastAsiaTheme="minorHAnsi" w:hAnsiTheme="minorHAnsi" w:cstheme="minorBidi"/>
-          <w:b w:val="0"/>
-          <w:bCs w:val="0"/>
-          <w:sz w:val="22"/>
-          <w:szCs w:val="22"/>
-          <w:lang w:val="es-EC" w:eastAsia="en-US"/>
-        </w:rPr>
-      </w:pPr>
-    </w:p>
-    <w:p>
-      <w:pPr>
-        <w:pStyle w:val="Ttulo3"/>
-        <w:rPr>
           <w:lang w:val="es-EC"/>
         </w:rPr>
       </w:pPr>
@@ -14014,8 +13891,8 @@
         </w:rPr>
         <w:t>2.6. OPERACIONALIZACIÓN DE LAS VARIABLES.</w:t>
       </w:r>
-      <w:bookmarkEnd w:id="27"/>
       <w:bookmarkEnd w:id="28"/>
+      <w:bookmarkEnd w:id="29"/>
     </w:p>
     <w:p>
       <w:pPr>
@@ -14401,8 +14278,6 @@
               </w:rPr>
               <w:t>través</w:t>
             </w:r>
-            <w:bookmarkStart w:id="29" w:name="_GoBack"/>
-            <w:bookmarkEnd w:id="29"/>
             <w:r>
               <w:rPr>
                 <w:lang w:val="es-ES"/>
@@ -16041,7 +15916,7 @@
           <v:shape id="_x0000_s1026" type="#_x0000_t75" style="position:absolute;left:0;text-align:left;margin-left:151.65pt;margin-top:26.9pt;width:108pt;height:42pt;z-index:251659264" filled="t">
             <v:imagedata r:id="rId85" o:title=""/>
           </v:shape>
-          <o:OLEObject Type="Embed" ProgID="Equation.3" ShapeID="_x0000_s1026" DrawAspect="Content" ObjectID="_1473863134" r:id="rId86"/>
+          <o:OLEObject Type="Embed" ProgID="Equation.3" ShapeID="_x0000_s1026" DrawAspect="Content" ObjectID="_1475187737" r:id="rId86"/>
         </w:pict>
       </w:r>
       <w:r>
@@ -30456,6 +30331,7 @@
         <w:id w:val="-1535264855"/>
         <w:bibliography/>
       </w:sdtPr>
+      <w:sdtEndPr/>
       <w:sdtContent>
         <w:p>
           <w:pPr>
@@ -39018,7 +38894,7 @@
 </file>
 
 <file path=customXml/itemProps1.xml><?xml version="1.0" encoding="utf-8"?>
-<ds:datastoreItem xmlns:ds="http://schemas.openxmlformats.org/officeDocument/2006/customXml" ds:itemID="{4C5F666D-8779-4024-B816-C202604832F9}">
+<ds:datastoreItem xmlns:ds="http://schemas.openxmlformats.org/officeDocument/2006/customXml" ds:itemID="{9D6D66D2-4AC5-49BC-BF14-C0D2C324A3AE}">
   <ds:schemaRefs>
     <ds:schemaRef ds:uri="http://schemas.openxmlformats.org/officeDocument/2006/bibliography"/>
   </ds:schemaRefs>

</xml_diff>